<commit_message>
added popup box fragment
</commit_message>
<xml_diff>
--- a/Final Proposal.docx
+++ b/Final Proposal.docx
@@ -64,16 +64,7 @@
           <w:sz w:val="20"/>
           <w:szCs w:val="20"/>
         </w:rPr>
-        <w:t>The purpose of this app is to track a monthly budget as well as the spending that occurs during that month.  The user can define categories of spending, such as food, rent, gas, and keep a history of purchases under those categories.  Purchases that become inventory in t</w:t>
-      </w:r>
-      <w:bookmarkStart w:id="0" w:name="_GoBack"/>
-      <w:bookmarkEnd w:id="0"/>
-      <w:r>
-        <w:rPr>
-          <w:sz w:val="20"/>
-          <w:szCs w:val="20"/>
-        </w:rPr>
-        <w:t>he home, such as food, and bathroom essentials, can be added to a home inventory.  The user can enter/scan a product they purchased, store information about the item such as name, price, and budget category, which will deduct money from that part of the budget to show how much remains for each expense.  The user can also update this inventory with how much remains of each product, and if it is specified as a regular purchase it will be added to a shopping list to make shopping easier.</w:t>
+        <w:t>The purpose of this app is to track a monthly budget as well as the spending that occurs during that month.  The user can define categories of spending, such as food, rent, gas, and keep a history of purchases under those categories.  Purchases that become inventory in the home, such as food, and bathroom essentials, can be added to a home inventory.  The user can enter/scan a product they purchased, store information about the item such as name, price, and budget category, which will deduct money from that part of the budget to show how much remains for each expense.  The user can also update this inventory with how much remains of each product, and if it is specified as a regular purchase it will be added to a shopping list to make shopping easier.</w:t>
       </w:r>
     </w:p>
     <w:p>
@@ -183,7 +174,7 @@
           <w:sz w:val="20"/>
           <w:szCs w:val="20"/>
         </w:rPr>
-        <w:t>No special requirements</w:t>
+        <w:t>Android 4.2</w:t>
       </w:r>
     </w:p>
     <w:p>
@@ -340,6 +331,8 @@
           </wp:inline>
         </w:drawing>
       </w:r>
+      <w:bookmarkStart w:id="0" w:name="_GoBack"/>
+      <w:bookmarkEnd w:id="0"/>
     </w:p>
     <w:p>
       <w:r>
@@ -367,11 +360,14 @@
     </w:p>
     <w:p>
       <w:r>
-        <w:lastRenderedPageBreak/>
+        <w:rPr>
+          <w:noProof/>
+          <w:lang w:val="en-US"/>
+        </w:rPr>
         <w:drawing>
-          <wp:inline distT="0" distB="0" distL="0" distR="0" wp14:anchorId="5BBBCE51" wp14:editId="4EE6E04D">
-            <wp:extent cx="2426006" cy="4041321"/>
-            <wp:effectExtent l="0" t="0" r="12700" b="0"/>
+          <wp:inline distT="0" distB="0" distL="0" distR="0" wp14:anchorId="5BBBCE51" wp14:editId="2A863D29">
+            <wp:extent cx="2151243" cy="3583611"/>
+            <wp:effectExtent l="0" t="0" r="8255" b="0"/>
             <wp:docPr id="1" name="Picture 1"/>
             <wp:cNvGraphicFramePr>
               <a:graphicFrameLocks xmlns:a="http://schemas.openxmlformats.org/drawingml/2006/main" noChangeAspect="1"/>
@@ -401,7 +397,7 @@
                   <pic:spPr bwMode="auto">
                     <a:xfrm>
                       <a:off x="0" y="0"/>
-                      <a:ext cx="2428021" cy="4044677"/>
+                      <a:ext cx="2153301" cy="3587040"/>
                     </a:xfrm>
                     <a:prstGeom prst="rect">
                       <a:avLst/>
@@ -420,6 +416,7 @@
     </w:p>
     <w:p>
       <w:r>
+        <w:lastRenderedPageBreak/>
         <w:t>Add Category Activity:</w:t>
       </w:r>
     </w:p>
@@ -482,7 +479,6 @@
     <w:p/>
     <w:p>
       <w:r>
-        <w:lastRenderedPageBreak/>
         <w:t xml:space="preserve">Update Activity: </w:t>
       </w:r>
     </w:p>
@@ -545,6 +541,7 @@
     <w:p/>
     <w:p>
       <w:r>
+        <w:lastRenderedPageBreak/>
         <w:t>Inventory Activity:</w:t>
       </w:r>
     </w:p>
@@ -615,7 +612,6 @@
           <w:noProof/>
           <w:lang w:val="en-US"/>
         </w:rPr>
-        <w:lastRenderedPageBreak/>
         <w:drawing>
           <wp:inline distT="0" distB="0" distL="0" distR="0" wp14:anchorId="18B906AE" wp14:editId="0D4212E3">
             <wp:extent cx="2676592" cy="3086100"/>
@@ -1652,7 +1648,7 @@
   <a:extraClrSchemeLst/>
   <a:extLst>
     <a:ext uri="{05A4C25C-085E-4340-85A3-A5531E510DB2}">
-      <thm15:themeFamily xmlns:thm15="http://schemas.microsoft.com/office/thememl/2012/main" xmlns="" name="Office Theme" id="{62F939B6-93AF-4DB8-9C6B-D6C7DFDC589F}" vid="{4A3C46E8-61CC-4603-A589-7422A47A8E4A}"/>
+      <thm15:themeFamily xmlns="" xmlns:thm15="http://schemas.microsoft.com/office/thememl/2012/main" name="Office Theme" id="{62F939B6-93AF-4DB8-9C6B-D6C7DFDC589F}" vid="{4A3C46E8-61CC-4603-A589-7422A47A8E4A}"/>
     </a:ext>
   </a:extLst>
 </a:theme>

</xml_diff>